<commit_message>
Plano de negócio adicionado ao relatorio final
</commit_message>
<xml_diff>
--- a/Documentos/Entrega 1º Semestre/PesquisaEPlanoDeNeg16159_16190_16712.docx
+++ b/Documentos/Entrega 1º Semestre/PesquisaEPlanoDeNeg16159_16190_16712.docx
@@ -11853,19 +11853,31 @@
         <w:rPr>
           <w:b/>
         </w:rPr>
-        <w:t>Personagem/Mascote:</w:t>
-      </w:r>
-      <w:r>
-        <w:t xml:space="preserve"> </w:t>
-      </w:r>
-      <w:r>
-        <w:t>não teremos</w:t>
-      </w:r>
-      <w:bookmarkStart w:id="18" w:name="_GoBack"/>
-      <w:bookmarkEnd w:id="18"/>
-      <w:r>
-        <w:t xml:space="preserve"> mascote</w:t>
-      </w:r>
+        <w:t>Vídeo:</w:t>
+      </w:r>
+      <w:r>
+        <w:t xml:space="preserve"> </w:t>
+      </w:r>
+      <w:hyperlink r:id="rId15" w:history="1">
+        <w:r>
+          <w:rPr>
+            <w:rStyle w:val="Hyperlink"/>
+          </w:rPr>
+          <w:t>https://www.you</w:t>
+        </w:r>
+        <w:r>
+          <w:rPr>
+            <w:rStyle w:val="Hyperlink"/>
+          </w:rPr>
+          <w:t>t</w:t>
+        </w:r>
+        <w:r>
+          <w:rPr>
+            <w:rStyle w:val="Hyperlink"/>
+          </w:rPr>
+          <w:t>ube.com/watch?v=i1yq9ZUXKko</w:t>
+        </w:r>
+      </w:hyperlink>
     </w:p>
     <w:p>
       <w:pPr>
@@ -11873,38 +11885,38 @@
         <w:spacing w:before="112" w:line="360" w:lineRule="auto"/>
         <w:ind w:left="159" w:right="125" w:firstLine="737"/>
         <w:jc w:val="both"/>
-      </w:pPr>
-      <w:r>
-        <w:rPr>
-          <w:b/>
-        </w:rPr>
-        <w:t>Vídeo:</w:t>
-      </w:r>
-      <w:r>
-        <w:t xml:space="preserve"> </w:t>
-      </w:r>
-      <w:r>
-        <w:t>https://www.youtube.com/watch?v=i1yq9ZUXKko</w:t>
-      </w:r>
-    </w:p>
-    <w:p>
-      <w:pPr>
-        <w:pStyle w:val="Corpodetexto"/>
-        <w:tabs>
-          <w:tab w:val="left" w:pos="1817"/>
-        </w:tabs>
-        <w:spacing w:before="112" w:line="360" w:lineRule="auto"/>
-        <w:ind w:left="159" w:right="125" w:firstLine="737"/>
-        <w:jc w:val="both"/>
-        <w:rPr>
-          <w:b/>
-        </w:rPr>
-      </w:pPr>
-      <w:r>
-        <w:rPr>
-          <w:b/>
-        </w:rPr>
-        <w:tab/>
+        <w:rPr>
+          <w:b/>
+        </w:rPr>
+      </w:pPr>
+      <w:r>
+        <w:rPr>
+          <w:b/>
+        </w:rPr>
+        <w:t>Personagem/Mascote</w:t>
+      </w:r>
+    </w:p>
+    <w:p>
+      <w:pPr>
+        <w:pStyle w:val="Legenda"/>
+        <w:keepNext/>
+        <w:ind w:firstLine="720"/>
+        <w:jc w:val="center"/>
+        <w:rPr>
+          <w:i w:val="0"/>
+          <w:color w:val="000000" w:themeColor="text1"/>
+          <w:sz w:val="28"/>
+          <w:szCs w:val="28"/>
+        </w:rPr>
+      </w:pPr>
+      <w:r>
+        <w:rPr>
+          <w:i w:val="0"/>
+          <w:color w:val="000000" w:themeColor="text1"/>
+          <w:sz w:val="28"/>
+          <w:szCs w:val="28"/>
+        </w:rPr>
+        <w:t>Figura 2- Personagem</w:t>
       </w:r>
     </w:p>
     <w:p>
@@ -11923,11 +11935,81 @@
         <w:pStyle w:val="Corpodetexto"/>
         <w:spacing w:before="112" w:line="360" w:lineRule="auto"/>
         <w:ind w:left="159" w:right="125" w:firstLine="737"/>
-        <w:jc w:val="both"/>
-        <w:rPr>
-          <w:b/>
-        </w:rPr>
-      </w:pPr>
+        <w:jc w:val="center"/>
+        <w:rPr>
+          <w:b/>
+        </w:rPr>
+      </w:pPr>
+      <w:r>
+        <w:rPr>
+          <w:b/>
+          <w:noProof/>
+          <w:lang w:eastAsia="pt-BR"/>
+        </w:rPr>
+        <w:drawing>
+          <wp:inline distT="0" distB="0" distL="0" distR="0">
+            <wp:extent cx="2090058" cy="1642188"/>
+            <wp:effectExtent l="0" t="0" r="0" b="0"/>
+            <wp:docPr id="2" name="Imagem 2"/>
+            <wp:cNvGraphicFramePr>
+              <a:graphicFrameLocks xmlns:a="http://schemas.openxmlformats.org/drawingml/2006/main" noChangeAspect="1"/>
+            </wp:cNvGraphicFramePr>
+            <a:graphic xmlns:a="http://schemas.openxmlformats.org/drawingml/2006/main">
+              <a:graphicData uri="http://schemas.openxmlformats.org/drawingml/2006/picture">
+                <pic:pic xmlns:pic="http://schemas.openxmlformats.org/drawingml/2006/picture">
+                  <pic:nvPicPr>
+                    <pic:cNvPr id="0" name="ProfFuncio.jpg"/>
+                    <pic:cNvPicPr/>
+                  </pic:nvPicPr>
+                  <pic:blipFill>
+                    <a:blip r:embed="rId16">
+                      <a:extLst>
+                        <a:ext uri="{28A0092B-C50C-407E-A947-70E740481C1C}">
+                          <a14:useLocalDpi xmlns:a14="http://schemas.microsoft.com/office/drawing/2010/main" val="0"/>
+                        </a:ext>
+                      </a:extLst>
+                    </a:blip>
+                    <a:stretch>
+                      <a:fillRect/>
+                    </a:stretch>
+                  </pic:blipFill>
+                  <pic:spPr>
+                    <a:xfrm>
+                      <a:off x="0" y="0"/>
+                      <a:ext cx="2096339" cy="1647123"/>
+                    </a:xfrm>
+                    <a:prstGeom prst="rect">
+                      <a:avLst/>
+                    </a:prstGeom>
+                  </pic:spPr>
+                </pic:pic>
+              </a:graphicData>
+            </a:graphic>
+          </wp:inline>
+        </w:drawing>
+      </w:r>
+    </w:p>
+    <w:p>
+      <w:pPr>
+        <w:pStyle w:val="Legenda"/>
+        <w:ind w:firstLine="720"/>
+        <w:jc w:val="center"/>
+        <w:rPr>
+          <w:i w:val="0"/>
+          <w:color w:val="000000" w:themeColor="text1"/>
+          <w:sz w:val="24"/>
+          <w:szCs w:val="24"/>
+        </w:rPr>
+      </w:pPr>
+      <w:r>
+        <w:rPr>
+          <w:i w:val="0"/>
+          <w:color w:val="000000" w:themeColor="text1"/>
+          <w:sz w:val="24"/>
+          <w:szCs w:val="24"/>
+        </w:rPr>
+        <w:t>Fonte: Formulado pelos autores</w:t>
+      </w:r>
     </w:p>
     <w:p>
       <w:pPr>
@@ -11935,88 +12017,12 @@
         <w:spacing w:before="112" w:line="360" w:lineRule="auto"/>
         <w:ind w:left="159" w:right="125" w:firstLine="737"/>
         <w:jc w:val="both"/>
-        <w:rPr>
-          <w:b/>
-        </w:rPr>
-      </w:pPr>
-    </w:p>
-    <w:p>
-      <w:pPr>
-        <w:pStyle w:val="Corpodetexto"/>
-        <w:spacing w:before="112" w:line="360" w:lineRule="auto"/>
-        <w:ind w:left="159" w:right="125" w:firstLine="737"/>
-        <w:jc w:val="both"/>
-        <w:rPr>
-          <w:b/>
-        </w:rPr>
-      </w:pPr>
-    </w:p>
-    <w:p>
-      <w:pPr>
-        <w:pStyle w:val="Corpodetexto"/>
-        <w:spacing w:before="112" w:line="360" w:lineRule="auto"/>
-        <w:ind w:left="159" w:right="125" w:firstLine="737"/>
-        <w:jc w:val="both"/>
-        <w:rPr>
-          <w:b/>
-        </w:rPr>
-      </w:pPr>
-    </w:p>
-    <w:p>
-      <w:pPr>
-        <w:pStyle w:val="Corpodetexto"/>
-        <w:spacing w:before="112" w:line="360" w:lineRule="auto"/>
-        <w:ind w:left="159" w:right="125" w:firstLine="737"/>
-        <w:jc w:val="both"/>
-        <w:rPr>
-          <w:b/>
-        </w:rPr>
-      </w:pPr>
-    </w:p>
-    <w:p>
-      <w:pPr>
-        <w:pStyle w:val="Corpodetexto"/>
-        <w:spacing w:before="112" w:line="360" w:lineRule="auto"/>
-        <w:ind w:left="159" w:right="125" w:firstLine="737"/>
-        <w:jc w:val="both"/>
-        <w:rPr>
-          <w:b/>
-        </w:rPr>
-      </w:pPr>
-    </w:p>
-    <w:p>
-      <w:pPr>
-        <w:pStyle w:val="Corpodetexto"/>
-        <w:spacing w:before="112" w:line="360" w:lineRule="auto"/>
-        <w:ind w:left="159" w:right="125" w:firstLine="737"/>
-        <w:jc w:val="both"/>
-        <w:rPr>
-          <w:b/>
-        </w:rPr>
-      </w:pPr>
-    </w:p>
-    <w:p>
-      <w:pPr>
-        <w:pStyle w:val="Corpodetexto"/>
-        <w:spacing w:before="112" w:line="360" w:lineRule="auto"/>
-        <w:ind w:left="159" w:right="125" w:firstLine="737"/>
-        <w:jc w:val="both"/>
-        <w:rPr>
-          <w:b/>
-        </w:rPr>
-      </w:pPr>
-    </w:p>
-    <w:p>
-      <w:pPr>
-        <w:pStyle w:val="Corpodetexto"/>
-        <w:spacing w:before="112" w:line="360" w:lineRule="auto"/>
-        <w:ind w:left="159" w:right="125" w:firstLine="737"/>
-        <w:jc w:val="both"/>
-      </w:pPr>
-      <w:r>
-        <w:rPr>
-          <w:b/>
-        </w:rPr>
+      </w:pPr>
+      <w:r>
+        <w:rPr>
+          <w:b/>
+        </w:rPr>
+        <w:lastRenderedPageBreak/>
         <w:t>Cartaz:</w:t>
       </w:r>
       <w:r>
@@ -12046,54 +12052,10 @@
           <w:sz w:val="24"/>
           <w:szCs w:val="24"/>
         </w:rPr>
-        <w:t xml:space="preserve">Figura </w:t>
-      </w:r>
-      <w:r>
-        <w:rPr>
-          <w:i w:val="0"/>
-          <w:color w:val="000000" w:themeColor="text1"/>
-          <w:sz w:val="24"/>
-          <w:szCs w:val="24"/>
-        </w:rPr>
-        <w:fldChar w:fldCharType="begin"/>
-      </w:r>
-      <w:r>
-        <w:rPr>
-          <w:i w:val="0"/>
-          <w:color w:val="000000" w:themeColor="text1"/>
-          <w:sz w:val="24"/>
-          <w:szCs w:val="24"/>
-        </w:rPr>
-        <w:instrText xml:space="preserve"> SEQ Figura \* ARABIC </w:instrText>
-      </w:r>
-      <w:r>
-        <w:rPr>
-          <w:i w:val="0"/>
-          <w:color w:val="000000" w:themeColor="text1"/>
-          <w:sz w:val="24"/>
-          <w:szCs w:val="24"/>
-        </w:rPr>
-        <w:fldChar w:fldCharType="separate"/>
-      </w:r>
-      <w:r>
-        <w:rPr>
-          <w:i w:val="0"/>
-          <w:noProof/>
-          <w:color w:val="000000" w:themeColor="text1"/>
-          <w:sz w:val="24"/>
-          <w:szCs w:val="24"/>
-        </w:rPr>
-        <w:t>2</w:t>
-      </w:r>
-      <w:r>
-        <w:rPr>
-          <w:i w:val="0"/>
-          <w:color w:val="000000" w:themeColor="text1"/>
-          <w:sz w:val="24"/>
-          <w:szCs w:val="24"/>
-        </w:rPr>
-        <w:fldChar w:fldCharType="end"/>
-      </w:r>
+        <w:t>Figura 3</w:t>
+      </w:r>
+      <w:bookmarkStart w:id="18" w:name="_GoBack"/>
+      <w:bookmarkEnd w:id="18"/>
       <w:r>
         <w:rPr>
           <w:i w:val="0"/>
@@ -12133,7 +12095,7 @@
                     <pic:cNvPicPr/>
                   </pic:nvPicPr>
                   <pic:blipFill>
-                    <a:blip r:embed="rId15">
+                    <a:blip r:embed="rId17">
                       <a:extLst>
                         <a:ext uri="{28A0092B-C50C-407E-A947-70E740481C1C}">
                           <a14:useLocalDpi xmlns:a14="http://schemas.microsoft.com/office/drawing/2010/main" val="0"/>
@@ -12528,7 +12490,7 @@
         </w:rPr>
         <w:t>&lt;</w:t>
       </w:r>
-      <w:hyperlink r:id="rId16">
+      <w:hyperlink r:id="rId18">
         <w:r>
           <w:rPr>
             <w:sz w:val="24"/>
@@ -12920,7 +12882,7 @@
         </w:rPr>
         <w:t>&lt;</w:t>
       </w:r>
-      <w:hyperlink r:id="rId17">
+      <w:hyperlink r:id="rId19">
         <w:r>
           <w:rPr>
             <w:sz w:val="24"/>
@@ -13170,7 +13132,7 @@
         </w:rPr>
         <w:t>&lt;</w:t>
       </w:r>
-      <w:hyperlink r:id="rId18">
+      <w:hyperlink r:id="rId20">
         <w:r>
           <w:rPr>
             <w:w w:val="95"/>
@@ -13713,7 +13675,7 @@
           <w:rPr>
             <w:noProof/>
           </w:rPr>
-          <w:t>10</w:t>
+          <w:t>11</w:t>
         </w:r>
         <w:r>
           <w:fldChar w:fldCharType="end"/>
@@ -14430,6 +14392,29 @@
       <w:sz w:val="16"/>
       <w:szCs w:val="16"/>
       <w:lang w:val="pt-BR"/>
+    </w:rPr>
+  </w:style>
+  <w:style w:type="character" w:styleId="Hyperlink">
+    <w:name w:val="Hyperlink"/>
+    <w:basedOn w:val="Fontepargpadro"/>
+    <w:uiPriority w:val="99"/>
+    <w:unhideWhenUsed/>
+    <w:rsid w:val="00CE28EA"/>
+    <w:rPr>
+      <w:color w:val="0000FF" w:themeColor="hyperlink"/>
+      <w:u w:val="single"/>
+    </w:rPr>
+  </w:style>
+  <w:style w:type="character" w:styleId="HiperlinkVisitado">
+    <w:name w:val="FollowedHyperlink"/>
+    <w:basedOn w:val="Fontepargpadro"/>
+    <w:uiPriority w:val="99"/>
+    <w:semiHidden/>
+    <w:unhideWhenUsed/>
+    <w:rsid w:val="00CE28EA"/>
+    <w:rPr>
+      <w:color w:val="800080" w:themeColor="followedHyperlink"/>
+      <w:u w:val="single"/>
     </w:rPr>
   </w:style>
 </w:styles>
@@ -14913,7 +14898,7 @@
 </file>
 
 <file path=customXml/itemProps1.xml><?xml version="1.0" encoding="utf-8"?>
-<ds:datastoreItem xmlns:ds="http://schemas.openxmlformats.org/officeDocument/2006/customXml" ds:itemID="{4393E5A8-8094-4EB3-85BD-5702EB735727}">
+<ds:datastoreItem xmlns:ds="http://schemas.openxmlformats.org/officeDocument/2006/customXml" ds:itemID="{AF3A6CB6-1665-4302-BEB8-D1CEC64D5DC4}">
   <ds:schemaRefs>
     <ds:schemaRef ds:uri="http://schemas.openxmlformats.org/officeDocument/2006/bibliography"/>
   </ds:schemaRefs>

</xml_diff>